<commit_message>
Task 2 - Create a User Authentication System
</commit_message>
<xml_diff>
--- a/docs/Documentation.docx
+++ b/docs/Documentation.docx
@@ -20,6 +20,15 @@
     </w:p>
     <w:sdt>
       <w:sdtPr>
+        <w:rPr>
+          <w:rFonts w:asciiTheme="minorHAnsi" w:eastAsiaTheme="minorHAnsi" w:hAnsiTheme="minorHAnsi" w:cstheme="minorBidi"/>
+          <w:color w:val="auto"/>
+          <w:kern w:val="2"/>
+          <w:sz w:val="24"/>
+          <w:szCs w:val="24"/>
+          <w:lang w:val="en-ZA"/>
+          <w14:ligatures w14:val="standardContextual"/>
+        </w:rPr>
         <w:id w:val="-758444337"/>
         <w:docPartObj>
           <w:docPartGallery w:val="Table of Contents"/>
@@ -28,16 +37,9 @@
       </w:sdtPr>
       <w:sdtEndPr>
         <w:rPr>
-          <w:rFonts w:asciiTheme="minorHAnsi" w:eastAsiaTheme="minorHAnsi" w:hAnsiTheme="minorHAnsi" w:cstheme="minorBidi"/>
           <w:b/>
           <w:bCs/>
           <w:noProof/>
-          <w:color w:val="auto"/>
-          <w:kern w:val="2"/>
-          <w:sz w:val="24"/>
-          <w:szCs w:val="24"/>
-          <w:lang w:val="en-ZA"/>
-          <w14:ligatures w14:val="standardContextual"/>
         </w:rPr>
       </w:sdtEndPr>
       <w:sdtContent>
@@ -1033,14 +1035,7 @@
           <w:b/>
           <w:bCs/>
         </w:rPr>
-        <w:t>user authentication, routing,</w:t>
-      </w:r>
-      <w:r>
-        <w:rPr>
-          <w:b/>
-          <w:bCs/>
-        </w:rPr>
-        <w:t xml:space="preserve"> </w:t>
+        <w:t xml:space="preserve">user authentication, routing, </w:t>
       </w:r>
       <w:r>
         <w:rPr>
@@ -1055,21 +1050,7 @@
           <w:b/>
           <w:bCs/>
         </w:rPr>
-        <w:t>, and responsive</w:t>
-      </w:r>
-      <w:r>
-        <w:rPr>
-          <w:b/>
-          <w:bCs/>
-        </w:rPr>
-        <w:t xml:space="preserve"> </w:t>
-      </w:r>
-      <w:r>
-        <w:rPr>
-          <w:b/>
-          <w:bCs/>
-        </w:rPr>
-        <w:t>design.</w:t>
+        <w:t>, and responsive design.</w:t>
       </w:r>
       <w:r>
         <w:t xml:space="preserve"> You will also </w:t>
@@ -1144,19 +1125,7 @@
         <w:rPr>
           <w:color w:val="808080" w:themeColor="background1" w:themeShade="80"/>
         </w:rPr>
-        <w:t>You have the option to choose either Blazor or Angular for the front end. You should be familiar with the chosen</w:t>
-      </w:r>
-      <w:r>
-        <w:rPr>
-          <w:color w:val="808080" w:themeColor="background1" w:themeShade="80"/>
-        </w:rPr>
-        <w:t xml:space="preserve"> </w:t>
-      </w:r>
-      <w:r>
-        <w:rPr>
-          <w:color w:val="808080" w:themeColor="background1" w:themeShade="80"/>
-        </w:rPr>
-        <w:t>framework and follow its best practices for implementation.</w:t>
+        <w:t>You have the option to choose either Blazor or Angular for the front end. You should be familiar with the chosen framework and follow its best practices for implementation.</w:t>
       </w:r>
     </w:p>
     <w:p>
@@ -1195,6 +1164,19 @@
     </w:p>
     <w:p>
       <w:pPr>
+        <w:rPr>
+          <w:color w:val="3A7C22" w:themeColor="accent6" w:themeShade="BF"/>
+        </w:rPr>
+      </w:pPr>
+      <w:r>
+        <w:rPr>
+          <w:color w:val="3A7C22" w:themeColor="accent6" w:themeShade="BF"/>
+        </w:rPr>
+        <w:t>Complete</w:t>
+      </w:r>
+    </w:p>
+    <w:p>
+      <w:pPr>
         <w:pStyle w:val="Heading3"/>
       </w:pPr>
       <w:bookmarkStart w:id="3" w:name="_Toc173864887"/>
@@ -1205,13 +1187,63 @@
     </w:p>
     <w:p>
       <w:r>
-        <w:t>Implement a secure user authentication system that allows users to register and log in. User authentication is a</w:t>
+        <w:t xml:space="preserve">Implement a </w:t>
+      </w:r>
+      <w:r>
+        <w:rPr>
+          <w:b/>
+          <w:bCs/>
+        </w:rPr>
+        <w:t>secure user authentication system</w:t>
+      </w:r>
+      <w:r>
+        <w:t xml:space="preserve"> that allows users to </w:t>
+      </w:r>
+      <w:r>
+        <w:rPr>
+          <w:b/>
+          <w:bCs/>
+        </w:rPr>
+        <w:t>register</w:t>
+      </w:r>
+      <w:r>
+        <w:t xml:space="preserve"> and </w:t>
+      </w:r>
+      <w:r>
+        <w:rPr>
+          <w:b/>
+          <w:bCs/>
+        </w:rPr>
+        <w:t>log in</w:t>
+      </w:r>
+      <w:r>
+        <w:t>. User authentication is a</w:t>
       </w:r>
       <w:r>
         <w:t xml:space="preserve"> </w:t>
       </w:r>
       <w:r>
-        <w:t>critical component of the website, and it must be robust and secure.</w:t>
+        <w:t xml:space="preserve">critical component of the website, and it must be </w:t>
+      </w:r>
+      <w:r>
+        <w:rPr>
+          <w:b/>
+          <w:bCs/>
+        </w:rPr>
+        <w:t>robust</w:t>
+      </w:r>
+      <w:r>
+        <w:t xml:space="preserve"> and </w:t>
+      </w:r>
+      <w:r>
+        <w:rPr>
+          <w:b/>
+          <w:bCs/>
+        </w:rPr>
+        <w:t>secure</w:t>
+      </w:r>
+      <w:r>
+        <w:t>.</w:t>
       </w:r>
     </w:p>
     <w:p/>
@@ -1263,6 +1295,7 @@
       </w:pPr>
       <w:bookmarkStart w:id="6" w:name="_Toc173864890"/>
       <w:r>
+        <w:lastRenderedPageBreak/>
         <w:t>Poll Voting Page</w:t>
       </w:r>
       <w:bookmarkEnd w:id="6"/>
@@ -1284,7 +1317,6 @@
       </w:pPr>
       <w:bookmarkStart w:id="7" w:name="_Toc173864891"/>
       <w:r>
-        <w:lastRenderedPageBreak/>
         <w:t>Poll Results Page</w:t>
       </w:r>
       <w:bookmarkEnd w:id="7"/>
@@ -1437,6 +1469,7 @@
       </w:pPr>
       <w:bookmarkStart w:id="12" w:name="_Toc173864896"/>
       <w:r>
+        <w:lastRenderedPageBreak/>
         <w:t>Evaluation Criteria</w:t>
       </w:r>
       <w:bookmarkEnd w:id="12"/>
@@ -1454,7 +1487,6 @@
     </w:p>
     <w:p>
       <w:r>
-        <w:lastRenderedPageBreak/>
         <w:t>Please note that this is a hands-on exercise designed to assess your practical skills as a front-end developer. We</w:t>
       </w:r>
       <w:r>
@@ -2081,6 +2113,7 @@
   <w:style w:type="character" w:default="1" w:styleId="DefaultParagraphFont">
     <w:name w:val="Default Paragraph Font"/>
     <w:uiPriority w:val="1"/>
+    <w:semiHidden/>
     <w:unhideWhenUsed/>
   </w:style>
   <w:style w:type="table" w:default="1" w:styleId="TableNormal">

</xml_diff>

<commit_message>
Assessment Complete - Unit Tests are in progress
</commit_message>
<xml_diff>
--- a/docs/Documentation.docx
+++ b/docs/Documentation.docx
@@ -1053,15 +1053,7 @@
         <w:t>, and responsive design.</w:t>
       </w:r>
       <w:r>
-        <w:t xml:space="preserve"> You will also </w:t>
-      </w:r>
-      <w:proofErr w:type="gramStart"/>
-      <w:r>
-        <w:t>have the opportunity to</w:t>
-      </w:r>
-      <w:proofErr w:type="gramEnd"/>
-      <w:r>
-        <w:t xml:space="preserve"> demonstrate your knowledge of </w:t>
+        <w:t xml:space="preserve"> You will also have the opportunity to demonstrate your knowledge of </w:t>
       </w:r>
       <w:r>
         <w:rPr>
@@ -1246,7 +1238,34 @@
         <w:t>.</w:t>
       </w:r>
     </w:p>
-    <w:p/>
+    <w:p>
+      <w:r>
+        <w:t>I’ve created a system admin user</w:t>
+      </w:r>
+    </w:p>
+    <w:p>
+      <w:r>
+        <w:t>Username: Mlando</w:t>
+      </w:r>
+    </w:p>
+    <w:p>
+      <w:r>
+        <w:t>Password: Password1</w:t>
+      </w:r>
+    </w:p>
+    <w:p>
+      <w:pPr>
+        <w:rPr>
+          <w:color w:val="3A7C22" w:themeColor="accent6" w:themeShade="BF"/>
+        </w:rPr>
+      </w:pPr>
+      <w:r>
+        <w:rPr>
+          <w:color w:val="3A7C22" w:themeColor="accent6" w:themeShade="BF"/>
+        </w:rPr>
+        <w:t>Complete</w:t>
+      </w:r>
+    </w:p>
     <w:p>
       <w:pPr>
         <w:pStyle w:val="Heading3"/>
@@ -1269,46 +1288,80 @@
       </w:r>
     </w:p>
     <w:p>
+      <w:r>
+        <w:t>In Progress</w:t>
+      </w:r>
+    </w:p>
+    <w:p>
       <w:pPr>
         <w:pStyle w:val="Heading3"/>
       </w:pPr>
       <w:bookmarkStart w:id="5" w:name="_Toc173864889"/>
       <w:r>
+        <w:lastRenderedPageBreak/>
         <w:t>Create Essential Pages</w:t>
       </w:r>
       <w:bookmarkEnd w:id="5"/>
     </w:p>
     <w:p>
       <w:r>
-        <w:t>Poll Creation Page: Implement a page where users can create new polls. Users should be able to define poll</w:t>
-      </w:r>
-      <w:r>
-        <w:t xml:space="preserve"> </w:t>
-      </w:r>
-      <w:r>
-        <w:t>questions and options.</w:t>
-      </w:r>
-    </w:p>
+        <w:t xml:space="preserve">Poll Creation Page: Implement a page where users can </w:t>
+      </w:r>
+      <w:r>
+        <w:rPr>
+          <w:b/>
+          <w:bCs/>
+        </w:rPr>
+        <w:t>create new polls</w:t>
+      </w:r>
+      <w:r>
+        <w:t xml:space="preserve">. Users should be able to </w:t>
+      </w:r>
+      <w:r>
+        <w:rPr>
+          <w:b/>
+          <w:bCs/>
+        </w:rPr>
+        <w:t>define poll questions and options</w:t>
+      </w:r>
+      <w:r>
+        <w:t>.</w:t>
+      </w:r>
+    </w:p>
+    <w:p/>
     <w:p>
       <w:pPr>
         <w:pStyle w:val="Heading3"/>
       </w:pPr>
       <w:bookmarkStart w:id="6" w:name="_Toc173864890"/>
       <w:r>
-        <w:lastRenderedPageBreak/>
         <w:t>Poll Voting Page</w:t>
       </w:r>
       <w:bookmarkEnd w:id="6"/>
     </w:p>
     <w:p>
       <w:r>
-        <w:t>Develop a page that allows users to vote on existing polls. Users should be able to select an option and submit their</w:t>
-      </w:r>
-      <w:r>
-        <w:t xml:space="preserve"> </w:t>
-      </w:r>
-      <w:r>
-        <w:t>vote.</w:t>
+        <w:t xml:space="preserve">Develop a page that </w:t>
+      </w:r>
+      <w:r>
+        <w:rPr>
+          <w:b/>
+          <w:bCs/>
+        </w:rPr>
+        <w:t>allows users to vote on existing polls</w:t>
+      </w:r>
+      <w:r>
+        <w:t xml:space="preserve">. Users should be able to </w:t>
+      </w:r>
+      <w:r>
+        <w:rPr>
+          <w:b/>
+          <w:bCs/>
+        </w:rPr>
+        <w:t>select an option and submit their vote</w:t>
+      </w:r>
+      <w:r>
+        <w:t>.</w:t>
       </w:r>
     </w:p>
     <w:p>
@@ -1323,13 +1376,34 @@
     </w:p>
     <w:p>
       <w:r>
-        <w:t>Create a page that displays the results of a poll. This page should show the question, options, and the number of</w:t>
-      </w:r>
-      <w:r>
-        <w:t xml:space="preserve"> </w:t>
-      </w:r>
-      <w:r>
-        <w:t>votes for each option.</w:t>
+        <w:t xml:space="preserve">Create a page that </w:t>
+      </w:r>
+      <w:r>
+        <w:rPr>
+          <w:b/>
+          <w:bCs/>
+        </w:rPr>
+        <w:t>displays the results of a poll</w:t>
+      </w:r>
+      <w:r>
+        <w:t xml:space="preserve">. This page should </w:t>
+      </w:r>
+      <w:r>
+        <w:rPr>
+          <w:b/>
+          <w:bCs/>
+        </w:rPr>
+        <w:t>show the question, options,</w:t>
+      </w:r>
+      <w:r>
+        <w:t xml:space="preserve"> and the </w:t>
+      </w:r>
+      <w:r>
+        <w:rPr>
+          <w:b/>
+          <w:bCs/>
+        </w:rPr>
+        <w:t>number of votes for each option.</w:t>
       </w:r>
     </w:p>
     <w:p>
@@ -1359,13 +1433,17 @@
     </w:p>
     <w:p>
       <w:r>
-        <w:t>Set up proper routing for your website to enable navigation between different pages. Ensure that users can access</w:t>
-      </w:r>
-      <w:r>
-        <w:t xml:space="preserve"> </w:t>
-      </w:r>
-      <w:r>
-        <w:t>the login, poll creation, poll voting, and poll results pages seamlessly.</w:t>
+        <w:t xml:space="preserve">Set up proper routing for your website to enable navigation between different pages. Ensure that users can </w:t>
+      </w:r>
+      <w:r>
+        <w:rPr>
+          <w:b/>
+          <w:bCs/>
+        </w:rPr>
+        <w:t>access the login, poll creation, poll voting, and poll results pages</w:t>
+      </w:r>
+      <w:r>
+        <w:t xml:space="preserve"> seamlessly.</w:t>
       </w:r>
     </w:p>
     <w:p>
@@ -1442,6 +1520,7 @@
     </w:p>
     <w:p>
       <w:r>
+        <w:lastRenderedPageBreak/>
         <w:t>Submit your source code for the polling website in a zipped file along with clear</w:t>
       </w:r>
       <w:r>
@@ -1469,7 +1548,6 @@
       </w:pPr>
       <w:bookmarkStart w:id="12" w:name="_Toc173864896"/>
       <w:r>
-        <w:lastRenderedPageBreak/>
         <w:t>Evaluation Criteria</w:t>
       </w:r>
       <w:bookmarkEnd w:id="12"/>

</xml_diff>